<commit_message>
update sposr letters again
</commit_message>
<xml_diff>
--- a/assets/docs/Sponsorship letter.docx
+++ b/assets/docs/Sponsorship letter.docx
@@ -515,7 +515,7 @@
           <w:lang w:val="en-US" w:eastAsia="en-US"/>
         </w:rPr>
         <w:drawing>
-          <wp:anchor distT="0" distB="0" distL="114300" distR="114300" simplePos="0" relativeHeight="251665408" behindDoc="1" locked="0" layoutInCell="1" allowOverlap="1" wp14:anchorId="2DDE3C80" wp14:editId="41C3BECC">
+          <wp:anchor distT="0" distB="0" distL="114300" distR="114300" simplePos="0" relativeHeight="251665408" behindDoc="1" locked="0" layoutInCell="1" allowOverlap="1" wp14:anchorId="2DDE3C80" wp14:editId="4DACAC76">
             <wp:simplePos x="0" y="0"/>
             <wp:positionH relativeFrom="column">
               <wp:posOffset>9525</wp:posOffset>
@@ -640,6 +640,137 @@
           <w:szCs w:val="16"/>
         </w:rPr>
       </w:pPr>
+      <w:r>
+        <w:rPr>
+          <w:rFonts w:ascii="Open Sans" w:hAnsi="Open Sans" w:cs="Open Sans Light"/>
+          <w:noProof/>
+          <w:sz w:val="16"/>
+          <w:szCs w:val="16"/>
+          <w:lang w:val="en-US" w:eastAsia="en-US"/>
+        </w:rPr>
+        <mc:AlternateContent>
+          <mc:Choice Requires="wps">
+            <w:drawing>
+              <wp:anchor distT="0" distB="0" distL="114300" distR="114300" simplePos="0" relativeHeight="251674624" behindDoc="0" locked="0" layoutInCell="1" allowOverlap="1" wp14:anchorId="6C87720B" wp14:editId="3C9BB8E8">
+                <wp:simplePos x="0" y="0"/>
+                <wp:positionH relativeFrom="column">
+                  <wp:posOffset>457200</wp:posOffset>
+                </wp:positionH>
+                <wp:positionV relativeFrom="paragraph">
+                  <wp:posOffset>83820</wp:posOffset>
+                </wp:positionV>
+                <wp:extent cx="1943100" cy="457200"/>
+                <wp:effectExtent l="0" t="0" r="0" b="0"/>
+                <wp:wrapSquare wrapText="bothSides"/>
+                <wp:docPr id="2" name="Text Box 2"/>
+                <wp:cNvGraphicFramePr/>
+                <a:graphic xmlns:a="http://schemas.openxmlformats.org/drawingml/2006/main">
+                  <a:graphicData uri="http://schemas.microsoft.com/office/word/2010/wordprocessingShape">
+                    <wps:wsp>
+                      <wps:cNvSpPr txBox="1"/>
+                      <wps:spPr>
+                        <a:xfrm>
+                          <a:off x="0" y="0"/>
+                          <a:ext cx="1943100" cy="457200"/>
+                        </a:xfrm>
+                        <a:prstGeom prst="rect">
+                          <a:avLst/>
+                        </a:prstGeom>
+                        <a:noFill/>
+                        <a:ln>
+                          <a:noFill/>
+                        </a:ln>
+                        <a:effectLst/>
+                        <a:extLst>
+                          <a:ext uri="{C572A759-6A51-4108-AA02-DFA0A04FC94B}">
+                            <ma14:wrappingTextBoxFlag xmlns:ma14="http://schemas.microsoft.com/office/mac/drawingml/2011/main"/>
+                          </a:ext>
+                        </a:extLst>
+                      </wps:spPr>
+                      <wps:style>
+                        <a:lnRef idx="0">
+                          <a:schemeClr val="accent1"/>
+                        </a:lnRef>
+                        <a:fillRef idx="0">
+                          <a:schemeClr val="accent1"/>
+                        </a:fillRef>
+                        <a:effectRef idx="0">
+                          <a:schemeClr val="accent1"/>
+                        </a:effectRef>
+                        <a:fontRef idx="minor">
+                          <a:schemeClr val="dk1"/>
+                        </a:fontRef>
+                      </wps:style>
+                      <wps:txbx>
+                        <w:txbxContent>
+                          <w:p>
+                            <w:pPr>
+                              <w:rPr>
+                                <w:rFonts w:ascii="Open Sans" w:hAnsi="Open Sans"/>
+                                <w:b/>
+                                <w:sz w:val="36"/>
+                              </w:rPr>
+                            </w:pPr>
+                            <w:r>
+                              <w:rPr>
+                                <w:rFonts w:ascii="Open Sans" w:hAnsi="Open Sans"/>
+                                <w:b/>
+                                <w:sz w:val="36"/>
+                              </w:rPr>
+                              <w:t>TEXAS 2016</w:t>
+                            </w:r>
+                          </w:p>
+                        </w:txbxContent>
+                      </wps:txbx>
+                      <wps:bodyPr rot="0" spcFirstLastPara="0" vertOverflow="overflow" horzOverflow="overflow" vert="horz" wrap="square" lIns="91440" tIns="45720" rIns="91440" bIns="45720" numCol="1" spcCol="0" rtlCol="0" fromWordArt="0" anchor="t" anchorCtr="0" forceAA="0" compatLnSpc="1">
+                        <a:prstTxWarp prst="textNoShape">
+                          <a:avLst/>
+                        </a:prstTxWarp>
+                        <a:noAutofit/>
+                      </wps:bodyPr>
+                    </wps:wsp>
+                  </a:graphicData>
+                </a:graphic>
+                <wp14:sizeRelV relativeFrom="margin">
+                  <wp14:pctHeight>0</wp14:pctHeight>
+                </wp14:sizeRelV>
+              </wp:anchor>
+            </w:drawing>
+          </mc:Choice>
+          <mc:Fallback>
+            <w:pict>
+              <v:shapetype id="_x0000_t202" coordsize="21600,21600" o:spt="202" path="m0,0l0,21600,21600,21600,21600,0xe">
+                <v:stroke joinstyle="miter"/>
+                <v:path gradientshapeok="t" o:connecttype="rect"/>
+              </v:shapetype>
+              <v:shape id="Text Box 2" o:spid="_x0000_s1026" type="#_x0000_t202" style="position:absolute;margin-left:36pt;margin-top:6.6pt;width:153pt;height:36pt;z-index:251674624;visibility:visible;mso-wrap-style:square;mso-height-percent:0;mso-wrap-distance-left:9pt;mso-wrap-distance-top:0;mso-wrap-distance-right:9pt;mso-wrap-distance-bottom:0;mso-position-horizontal:absolute;mso-position-horizontal-relative:text;mso-position-vertical:absolute;mso-position-vertical-relative:text;mso-height-percent:0;mso-height-relative:margin;v-text-anchor:top" o:gfxdata="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" filled="f" stroked="f">
+                <v:textbox>
+                  <w:txbxContent>
+                    <w:p>
+                      <w:pPr>
+                        <w:rPr>
+                          <w:rFonts w:ascii="Open Sans" w:hAnsi="Open Sans"/>
+                          <w:b/>
+                          <w:sz w:val="36"/>
+                        </w:rPr>
+                      </w:pPr>
+                      <w:r>
+                        <w:rPr>
+                          <w:rFonts w:ascii="Open Sans" w:hAnsi="Open Sans"/>
+                          <w:b/>
+                          <w:sz w:val="36"/>
+                        </w:rPr>
+                        <w:t>TEXAS 2016</w:t>
+                      </w:r>
+                    </w:p>
+                  </w:txbxContent>
+                </v:textbox>
+                <w10:wrap type="square"/>
+              </v:shape>
+            </w:pict>
+          </mc:Fallback>
+        </mc:AlternateContent>
+      </w:r>
       <w:r>
         <w:rPr>
           <w:rFonts w:ascii="Open Sans" w:hAnsi="Open Sans"/>
@@ -790,11 +921,7 @@
           </mc:Choice>
           <mc:Fallback>
             <w:pict>
-              <v:shapetype id="_x0000_t202" coordsize="21600,21600" o:spt="202" path="m0,0l0,21600,21600,21600,21600,0xe">
-                <v:stroke joinstyle="miter"/>
-                <v:path gradientshapeok="t" o:connecttype="rect"/>
-              </v:shapetype>
-              <v:shape id="Text Box 3" o:spid="_x0000_s1026" type="#_x0000_t202" style="position:absolute;margin-left:180pt;margin-top:15.6pt;width:252pt;height:51pt;z-index:251670528;visibility:visible;mso-wrap-style:square;mso-width-percent:0;mso-height-percent:0;mso-wrap-distance-left:9pt;mso-wrap-distance-top:0;mso-wrap-distance-right:9pt;mso-wrap-distance-bottom:0;mso-position-horizontal:absolute;mso-position-horizontal-relative:text;mso-position-vertical:absolute;mso-position-vertical-relative:text;mso-width-percent:0;mso-height-percent:0;mso-width-relative:margin;mso-height-relative:page;v-text-anchor:top" o:gfxdata="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" filled="f" stroked="f" strokeweight=".5pt">
+              <v:shape id="Text Box 3" o:spid="_x0000_s1027" type="#_x0000_t202" style="position:absolute;margin-left:180pt;margin-top:15.6pt;width:252pt;height:51pt;z-index:251670528;visibility:visible;mso-wrap-style:square;mso-width-percent:0;mso-height-percent:0;mso-wrap-distance-left:9pt;mso-wrap-distance-top:0;mso-wrap-distance-right:9pt;mso-wrap-distance-bottom:0;mso-position-horizontal:absolute;mso-position-horizontal-relative:text;mso-position-vertical:absolute;mso-position-vertical-relative:text;mso-width-percent:0;mso-height-percent:0;mso-width-relative:margin;mso-height-relative:page;v-text-anchor:top" o:gfxdata="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" filled="f" stroked="f" strokeweight=".5pt">
                 <v:textbox>
                   <w:txbxContent>
                     <w:p>
@@ -893,7 +1020,7 @@
           <w:lang w:val="en-US" w:eastAsia="en-US"/>
         </w:rPr>
         <w:drawing>
-          <wp:anchor distT="0" distB="0" distL="114300" distR="114300" simplePos="0" relativeHeight="251673600" behindDoc="0" locked="0" layoutInCell="1" allowOverlap="1" wp14:anchorId="4066B6F1" wp14:editId="3F850116">
+          <wp:anchor distT="0" distB="0" distL="114300" distR="114300" simplePos="0" relativeHeight="251673600" behindDoc="0" locked="0" layoutInCell="1" allowOverlap="1" wp14:anchorId="4066B6F1" wp14:editId="5F94C09C">
             <wp:simplePos x="0" y="0"/>
             <wp:positionH relativeFrom="column">
               <wp:posOffset>228600</wp:posOffset>
@@ -955,133 +1082,6 @@
           </wp:anchor>
         </w:drawing>
       </w:r>
-      <w:r>
-        <w:rPr>
-          <w:rFonts w:ascii="Open Sans" w:hAnsi="Open Sans" w:cs="Open Sans Light"/>
-          <w:noProof/>
-          <w:sz w:val="16"/>
-          <w:szCs w:val="16"/>
-          <w:lang w:val="en-US" w:eastAsia="en-US"/>
-        </w:rPr>
-        <mc:AlternateContent>
-          <mc:Choice Requires="wps">
-            <w:drawing>
-              <wp:anchor distT="0" distB="0" distL="114300" distR="114300" simplePos="0" relativeHeight="251674624" behindDoc="0" locked="0" layoutInCell="1" allowOverlap="1" wp14:anchorId="6C87720B" wp14:editId="232F1406">
-                <wp:simplePos x="0" y="0"/>
-                <wp:positionH relativeFrom="column">
-                  <wp:posOffset>228600</wp:posOffset>
-                </wp:positionH>
-                <wp:positionV relativeFrom="paragraph">
-                  <wp:posOffset>83820</wp:posOffset>
-                </wp:positionV>
-                <wp:extent cx="1943100" cy="457200"/>
-                <wp:effectExtent l="0" t="0" r="0" b="0"/>
-                <wp:wrapSquare wrapText="bothSides"/>
-                <wp:docPr id="2" name="Text Box 2"/>
-                <wp:cNvGraphicFramePr/>
-                <a:graphic xmlns:a="http://schemas.openxmlformats.org/drawingml/2006/main">
-                  <a:graphicData uri="http://schemas.microsoft.com/office/word/2010/wordprocessingShape">
-                    <wps:wsp>
-                      <wps:cNvSpPr txBox="1"/>
-                      <wps:spPr>
-                        <a:xfrm>
-                          <a:off x="0" y="0"/>
-                          <a:ext cx="1943100" cy="457200"/>
-                        </a:xfrm>
-                        <a:prstGeom prst="rect">
-                          <a:avLst/>
-                        </a:prstGeom>
-                        <a:noFill/>
-                        <a:ln>
-                          <a:noFill/>
-                        </a:ln>
-                        <a:effectLst/>
-                        <a:extLst>
-                          <a:ext uri="{C572A759-6A51-4108-AA02-DFA0A04FC94B}">
-                            <ma14:wrappingTextBoxFlag xmlns:ma14="http://schemas.microsoft.com/office/mac/drawingml/2011/main"/>
-                          </a:ext>
-                        </a:extLst>
-                      </wps:spPr>
-                      <wps:style>
-                        <a:lnRef idx="0">
-                          <a:schemeClr val="accent1"/>
-                        </a:lnRef>
-                        <a:fillRef idx="0">
-                          <a:schemeClr val="accent1"/>
-                        </a:fillRef>
-                        <a:effectRef idx="0">
-                          <a:schemeClr val="accent1"/>
-                        </a:effectRef>
-                        <a:fontRef idx="minor">
-                          <a:schemeClr val="dk1"/>
-                        </a:fontRef>
-                      </wps:style>
-                      <wps:txbx>
-                        <w:txbxContent>
-                          <w:p>
-                            <w:pPr>
-                              <w:rPr>
-                                <w:rFonts w:ascii="Open Sans" w:hAnsi="Open Sans"/>
-                                <w:b/>
-                                <w:sz w:val="36"/>
-                              </w:rPr>
-                            </w:pPr>
-                            <w:r>
-                              <w:rPr>
-                                <w:rFonts w:ascii="Open Sans" w:hAnsi="Open Sans"/>
-                                <w:b/>
-                                <w:sz w:val="36"/>
-                              </w:rPr>
-                              <w:t>TEXAS 2016</w:t>
-                            </w:r>
-                          </w:p>
-                        </w:txbxContent>
-                      </wps:txbx>
-                      <wps:bodyPr rot="0" spcFirstLastPara="0" vertOverflow="overflow" horzOverflow="overflow" vert="horz" wrap="square" lIns="91440" tIns="45720" rIns="91440" bIns="45720" numCol="1" spcCol="0" rtlCol="0" fromWordArt="0" anchor="t" anchorCtr="0" forceAA="0" compatLnSpc="1">
-                        <a:prstTxWarp prst="textNoShape">
-                          <a:avLst/>
-                        </a:prstTxWarp>
-                        <a:noAutofit/>
-                      </wps:bodyPr>
-                    </wps:wsp>
-                  </a:graphicData>
-                </a:graphic>
-                <wp14:sizeRelV relativeFrom="margin">
-                  <wp14:pctHeight>0</wp14:pctHeight>
-                </wp14:sizeRelV>
-              </wp:anchor>
-            </w:drawing>
-          </mc:Choice>
-          <mc:Fallback>
-            <w:pict>
-              <v:shape id="Text Box 2" o:spid="_x0000_s1027" type="#_x0000_t202" style="position:absolute;margin-left:18pt;margin-top:6.6pt;width:153pt;height:36pt;z-index:251674624;visibility:visible;mso-wrap-style:square;mso-height-percent:0;mso-wrap-distance-left:9pt;mso-wrap-distance-top:0;mso-wrap-distance-right:9pt;mso-wrap-distance-bottom:0;mso-position-horizontal:absolute;mso-position-horizontal-relative:text;mso-position-vertical:absolute;mso-position-vertical-relative:text;mso-height-percent:0;mso-height-relative:margin;v-text-anchor:top" o:gfxdata="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" filled="f" stroked="f">
-                <v:textbox>
-                  <w:txbxContent>
-                    <w:p>
-                      <w:pPr>
-                        <w:rPr>
-                          <w:rFonts w:ascii="Open Sans" w:hAnsi="Open Sans"/>
-                          <w:b/>
-                          <w:sz w:val="36"/>
-                        </w:rPr>
-                      </w:pPr>
-                      <w:r>
-                        <w:rPr>
-                          <w:rFonts w:ascii="Open Sans" w:hAnsi="Open Sans"/>
-                          <w:b/>
-                          <w:sz w:val="36"/>
-                        </w:rPr>
-                        <w:t>TEXAS 2016</w:t>
-                      </w:r>
-                    </w:p>
-                  </w:txbxContent>
-                </v:textbox>
-                <w10:wrap type="square"/>
-              </v:shape>
-            </w:pict>
-          </mc:Fallback>
-        </mc:AlternateContent>
-      </w:r>
     </w:p>
     <w:p>
       <w:pPr>
@@ -1118,17 +1118,6 @@
           <w:szCs w:val="16"/>
         </w:rPr>
       </w:pPr>
-    </w:p>
-    <w:p>
-      <w:pPr>
-        <w:rPr>
-          <w:rFonts w:ascii="Open Sans" w:hAnsi="Open Sans" w:cs="Open Sans Light"/>
-          <w:sz w:val="16"/>
-          <w:szCs w:val="16"/>
-        </w:rPr>
-      </w:pPr>
-      <w:bookmarkStart w:id="0" w:name="_GoBack"/>
-      <w:bookmarkEnd w:id="0"/>
       <w:r>
         <w:rPr>
           <w:rFonts w:ascii="Open Sans" w:hAnsi="Open Sans"/>
@@ -1140,13 +1129,13 @@
         <mc:AlternateContent>
           <mc:Choice Requires="wps">
             <w:drawing>
-              <wp:anchor distT="0" distB="0" distL="114300" distR="114300" simplePos="0" relativeHeight="251667456" behindDoc="0" locked="0" layoutInCell="1" allowOverlap="1" wp14:anchorId="601FDFC0" wp14:editId="41D7C415">
+              <wp:anchor distT="0" distB="0" distL="114300" distR="114300" simplePos="0" relativeHeight="251667456" behindDoc="0" locked="0" layoutInCell="1" allowOverlap="1" wp14:anchorId="601FDFC0" wp14:editId="5ECC4BE4">
                 <wp:simplePos x="0" y="0"/>
                 <wp:positionH relativeFrom="column">
                   <wp:posOffset>114300</wp:posOffset>
                 </wp:positionH>
                 <wp:positionV relativeFrom="paragraph">
-                  <wp:posOffset>164465</wp:posOffset>
+                  <wp:posOffset>284480</wp:posOffset>
                 </wp:positionV>
                 <wp:extent cx="3429000" cy="431800"/>
                 <wp:effectExtent l="0" t="0" r="0" b="0"/>
@@ -1228,7 +1217,7 @@
           </mc:Choice>
           <mc:Fallback>
             <w:pict>
-              <v:shape id="_x0000_s1028" type="#_x0000_t202" style="position:absolute;margin-left:9pt;margin-top:12.95pt;width:270pt;height:34pt;z-index:251667456;visibility:visible;mso-wrap-style:square;mso-width-percent:0;mso-height-percent:0;mso-wrap-distance-left:9pt;mso-wrap-distance-top:0;mso-wrap-distance-right:9pt;mso-wrap-distance-bottom:0;mso-position-horizontal:absolute;mso-position-horizontal-relative:text;mso-position-vertical:absolute;mso-position-vertical-relative:text;mso-width-percent:0;mso-height-percent:0;mso-width-relative:page;mso-height-relative:page;v-text-anchor:top" o:gfxdata="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" filled="f" stroked="f" strokeweight=".5pt">
+              <v:shape id="_x0000_s1028" type="#_x0000_t202" style="position:absolute;margin-left:9pt;margin-top:22.4pt;width:270pt;height:34pt;z-index:251667456;visibility:visible;mso-wrap-style:square;mso-width-percent:0;mso-height-percent:0;mso-wrap-distance-left:9pt;mso-wrap-distance-top:0;mso-wrap-distance-right:9pt;mso-wrap-distance-bottom:0;mso-position-horizontal:absolute;mso-position-horizontal-relative:text;mso-position-vertical:absolute;mso-position-vertical-relative:text;mso-width-percent:0;mso-height-percent:0;mso-width-relative:page;mso-height-relative:page;v-text-anchor:top" o:gfxdata="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" filled="f" stroked="f" strokeweight=".5pt">
                 <v:textbox>
                   <w:txbxContent>
                     <w:p>
@@ -1267,16 +1256,8 @@
           </mc:Fallback>
         </mc:AlternateContent>
       </w:r>
-    </w:p>
-    <w:p>
-      <w:pPr>
-        <w:jc w:val="both"/>
-        <w:rPr>
-          <w:rFonts w:ascii="Open Sans" w:hAnsi="Open Sans" w:cs="Open Sans Light"/>
-          <w:sz w:val="16"/>
-          <w:szCs w:val="16"/>
-        </w:rPr>
-      </w:pPr>
+      <w:bookmarkStart w:id="0" w:name="_GoBack"/>
+      <w:bookmarkEnd w:id="0"/>
     </w:p>
     <w:p>
       <w:pPr>

</xml_diff>